<commit_message>
init changes to share projects, use emojis, database migration and utf8mb4 encoding
</commit_message>
<xml_diff>
--- a/climmob/products/generalReport/template/generalGeneralTemplate.docx
+++ b/climmob/products/generalReport/template/generalGeneralTemplate.docx
@@ -22,33 +22,7 @@
           <w:szCs w:val="36"/>
           <w:lang w:val="en-US" w:eastAsia="zh-CN" w:bidi="hi-IN"/>
         </w:rPr>
-        <w:t>{{_(“P</w:t>
-      </w:r>
-      <w:r>
-        <w:rPr>
-          <w:rFonts w:eastAsia="Noto Serif CJK SC" w:cs="Noto Sans Devanagari" w:ascii="aRIAL" w:hAnsi="aRIAL"/>
-          <w:b/>
-          <w:bCs/>
-          <w:color w:val="009551"/>
-          <w:kern w:val="2"/>
-          <w:sz w:val="36"/>
-          <w:szCs w:val="36"/>
-          <w:lang w:val="en-US" w:eastAsia="zh-CN" w:bidi="hi-IN"/>
-        </w:rPr>
-        <w:t>roject summary</w:t>
-      </w:r>
-      <w:r>
-        <w:rPr>
-          <w:rFonts w:eastAsia="Noto Serif CJK SC" w:cs="Noto Sans Devanagari" w:ascii="aRIAL" w:hAnsi="aRIAL"/>
-          <w:b/>
-          <w:bCs/>
-          <w:color w:val="009551"/>
-          <w:kern w:val="2"/>
-          <w:sz w:val="36"/>
-          <w:szCs w:val="36"/>
-          <w:lang w:val="en-US" w:eastAsia="zh-CN" w:bidi="hi-IN"/>
-        </w:rPr>
-        <w:t>”)}}</w:t>
+        <w:t>{{_(“Project summary”)}}</w:t>
       </w:r>
     </w:p>
     <w:p>
@@ -78,25 +52,7 @@
           <w:bCs/>
           <w:color w:val="009551"/>
         </w:rPr>
-        <w:t xml:space="preserve">{{_(“Project </w:t>
-      </w:r>
-      <w:r>
-        <w:rPr>
-          <w:rFonts w:ascii="aRIAL" w:hAnsi="aRIAL"/>
-          <w:b/>
-          <w:bCs/>
-          <w:color w:val="009551"/>
-        </w:rPr>
-        <w:t>d</w:t>
-      </w:r>
-      <w:r>
-        <w:rPr>
-          <w:rFonts w:ascii="aRIAL" w:hAnsi="aRIAL"/>
-          <w:b/>
-          <w:bCs/>
-          <w:color w:val="009551"/>
-        </w:rPr>
-        <w:t>etails”)}}</w:t>
+        <w:t>{{_(“Project details”)}}</w:t>
       </w:r>
     </w:p>
     <w:p>
@@ -114,12 +70,12 @@
               <wp:anchor behindDoc="0" distT="0" distB="0" distL="0" distR="0" simplePos="0" locked="0" layoutInCell="1" allowOverlap="1" relativeHeight="6">
                 <wp:simplePos x="0" y="0"/>
                 <wp:positionH relativeFrom="column">
-                  <wp:posOffset>-7620</wp:posOffset>
+                  <wp:posOffset>-6985</wp:posOffset>
                 </wp:positionH>
                 <wp:positionV relativeFrom="paragraph">
-                  <wp:posOffset>54610</wp:posOffset>
+                  <wp:posOffset>57150</wp:posOffset>
                 </wp:positionV>
-                <wp:extent cx="6331585" cy="13335"/>
+                <wp:extent cx="6332220" cy="13970"/>
                 <wp:effectExtent l="0" t="0" r="0" b="0"/>
                 <wp:wrapNone/>
                 <wp:docPr id="1" name="Shape2_0"/>
@@ -130,7 +86,7 @@
                       <wps:spPr>
                         <a:xfrm>
                           <a:off x="0" y="0"/>
-                          <a:ext cx="6330960" cy="8280"/>
+                          <a:ext cx="6331680" cy="9000"/>
                         </a:xfrm>
                         <a:prstGeom prst="line">
                           <a:avLst/>
@@ -157,7 +113,7 @@
           </mc:Choice>
           <mc:Fallback>
             <w:pict>
-              <v:line id="shape_0" from="-0.6pt,4.3pt" to="497.85pt,4.9pt" ID="Shape2_0" stroked="t" style="position:absolute">
+              <v:line id="shape_0" from="-0.55pt,4.5pt" to="497.95pt,5.15pt" ID="Shape2_0" stroked="t" style="position:absolute">
                 <v:stroke color="#384f38" weight="32400" joinstyle="round" endcap="flat"/>
                 <v:fill o:detectmouseclick="t" on="false"/>
               </v:line>
@@ -885,12 +841,12 @@
               <wp:anchor behindDoc="0" distT="0" distB="0" distL="0" distR="0" simplePos="0" locked="0" layoutInCell="1" allowOverlap="1" relativeHeight="5">
                 <wp:simplePos x="0" y="0"/>
                 <wp:positionH relativeFrom="column">
-                  <wp:posOffset>-7620</wp:posOffset>
+                  <wp:posOffset>-6985</wp:posOffset>
                 </wp:positionH>
                 <wp:positionV relativeFrom="paragraph">
-                  <wp:posOffset>54610</wp:posOffset>
+                  <wp:posOffset>57150</wp:posOffset>
                 </wp:positionV>
-                <wp:extent cx="6331585" cy="13335"/>
+                <wp:extent cx="6332220" cy="13970"/>
                 <wp:effectExtent l="0" t="0" r="0" b="0"/>
                 <wp:wrapNone/>
                 <wp:docPr id="2" name="Shape2"/>
@@ -901,7 +857,7 @@
                       <wps:spPr>
                         <a:xfrm>
                           <a:off x="0" y="0"/>
-                          <a:ext cx="6330960" cy="8280"/>
+                          <a:ext cx="6331680" cy="9000"/>
                         </a:xfrm>
                         <a:prstGeom prst="line">
                           <a:avLst/>
@@ -928,7 +884,7 @@
           </mc:Choice>
           <mc:Fallback>
             <w:pict>
-              <v:line id="shape_0" from="-0.6pt,4.3pt" to="497.85pt,4.9pt" ID="Shape2" stroked="t" style="position:absolute">
+              <v:line id="shape_0" from="-0.55pt,4.5pt" to="497.95pt,5.15pt" ID="Shape2" stroked="t" style="position:absolute">
                 <v:stroke color="#384f38" weight="32400" joinstyle="round" endcap="flat"/>
                 <v:fill o:detectmouseclick="t" on="false"/>
               </v:line>
@@ -983,7 +939,93 @@
           <w:bCs/>
           <w:color w:val="2A6099"/>
         </w:rPr>
+        <w:t xml:space="preserve">%}  {% for field_agent in </w:t>
+      </w:r>
+      <w:r>
+        <w:rPr>
+          <w:rFonts w:ascii="arial" w:hAnsi="arial"/>
+          <w:b/>
+          <w:bCs/>
+          <w:i w:val="false"/>
+          <w:color w:val="2A6099"/>
+          <w:sz w:val="24"/>
+          <w:szCs w:val="24"/>
+        </w:rPr>
+        <w:t xml:space="preserve">dataworking["project_fieldagents"] </w:t>
+      </w:r>
+      <w:r>
+        <w:rPr>
+          <w:rFonts w:ascii="arial" w:hAnsi="arial"/>
+          <w:b/>
+          <w:bCs/>
+          <w:color w:val="2A6099"/>
+          <w:sz w:val="24"/>
+          <w:szCs w:val="24"/>
+        </w:rPr>
         <w:t>%}</w:t>
+      </w:r>
+    </w:p>
+    <w:p>
+      <w:pPr>
+        <w:pStyle w:val="Normal"/>
+        <w:bidi w:val="0"/>
+        <w:jc w:val="left"/>
+        <w:rPr>
+          <w:b w:val="false"/>
+          <w:b w:val="false"/>
+          <w:bCs w:val="false"/>
+          <w:color w:val="000000"/>
+        </w:rPr>
+      </w:pPr>
+      <w:r>
+        <w:rPr>
+          <w:rFonts w:ascii="arial" w:hAnsi="arial"/>
+          <w:b w:val="false"/>
+          <w:bCs w:val="false"/>
+          <w:color w:val="000000"/>
+          <w:sz w:val="24"/>
+          <w:szCs w:val="24"/>
+        </w:rPr>
+        <w:t>{{_(“</w:t>
+      </w:r>
+      <w:r>
+        <w:rPr>
+          <w:rFonts w:ascii="arial" w:hAnsi="arial"/>
+          <w:b w:val="false"/>
+          <w:bCs w:val="false"/>
+          <w:i w:val="false"/>
+          <w:color w:val="000000"/>
+          <w:sz w:val="24"/>
+          <w:szCs w:val="24"/>
+        </w:rPr>
+        <w:t>User-owned field agents</w:t>
+      </w:r>
+      <w:r>
+        <w:rPr>
+          <w:rFonts w:ascii="arial" w:hAnsi="arial"/>
+          <w:b w:val="false"/>
+          <w:bCs w:val="false"/>
+          <w:color w:val="000000"/>
+          <w:sz w:val="24"/>
+          <w:szCs w:val="24"/>
+        </w:rPr>
+        <w:t>”)}}: {{ field_agent }}.</w:t>
+      </w:r>
+    </w:p>
+    <w:p>
+      <w:pPr>
+        <w:pStyle w:val="Normal"/>
+        <w:bidi w:val="0"/>
+        <w:jc w:val="center"/>
+        <w:rPr>
+          <w:b/>
+          <w:b/>
+          <w:bCs/>
+          <w:color w:val="2A6099"/>
+        </w:rPr>
+      </w:pPr>
+      <w:r>
+        <w:rPr/>
       </w:r>
     </w:p>
     <w:tbl>
@@ -1049,7 +1091,23 @@
                 <w:bCs/>
                 <w:color w:val="2A6099"/>
               </w:rPr>
-              <w:t xml:space="preserve"> for field_agent in </w:t>
+              <w:t xml:space="preserve"> for field_agent</w:t>
+            </w:r>
+            <w:r>
+              <w:rPr>
+                <w:b/>
+                <w:bCs/>
+                <w:color w:val="2A6099"/>
+              </w:rPr>
+              <w:t>1</w:t>
+            </w:r>
+            <w:r>
+              <w:rPr>
+                <w:b/>
+                <w:bCs/>
+                <w:color w:val="2A6099"/>
+              </w:rPr>
+              <w:t xml:space="preserve"> in </w:t>
             </w:r>
             <w:r>
               <w:rPr>
@@ -1082,7 +1140,29 @@
                 <w:color w:val="2A6099"/>
                 <w:sz w:val="20"/>
               </w:rPr>
-              <w:t xml:space="preserve">"] </w:t>
+              <w:t>"]</w:t>
+            </w:r>
+            <w:r>
+              <w:rPr>
+                <w:rFonts w:ascii="arial" w:hAnsi="arial"/>
+                <w:b/>
+                <w:bCs/>
+                <w:i w:val="false"/>
+                <w:color w:val="2A6099"/>
+                <w:sz w:val="20"/>
+              </w:rPr>
+              <w:t>[field_agent]</w:t>
+            </w:r>
+            <w:r>
+              <w:rPr>
+                <w:rFonts w:ascii="arial" w:hAnsi="arial"/>
+                <w:b/>
+                <w:bCs/>
+                <w:i w:val="false"/>
+                <w:color w:val="2A6099"/>
+                <w:sz w:val="20"/>
+              </w:rPr>
+              <w:t xml:space="preserve"> </w:t>
             </w:r>
             <w:r>
               <w:rPr>
@@ -1101,6 +1181,7 @@
           <w:tcPr>
             <w:tcW w:w="4986" w:type="dxa"/>
             <w:tcBorders>
+              <w:top w:val="single" w:sz="12" w:space="0" w:color="FFFFFF"/>
               <w:left w:val="single" w:sz="12" w:space="0" w:color="FFFFFF"/>
               <w:bottom w:val="single" w:sz="12" w:space="0" w:color="FFFFFF"/>
             </w:tcBorders>
@@ -1127,7 +1208,29 @@
                 <w:szCs w:val="24"/>
                 <w:lang w:val="en-US" w:eastAsia="zh-CN" w:bidi="hi-IN"/>
               </w:rPr>
-              <w:t>{{ field_agent.enum_name }}</w:t>
+              <w:t>{{ field_agent</w:t>
+            </w:r>
+            <w:r>
+              <w:rPr>
+                <w:rFonts w:eastAsia="Noto Serif CJK SC" w:cs="Noto Sans Devanagari" w:ascii="arial" w:hAnsi="arial"/>
+                <w:color w:val="auto"/>
+                <w:kern w:val="2"/>
+                <w:sz w:val="24"/>
+                <w:szCs w:val="24"/>
+                <w:lang w:val="en-US" w:eastAsia="zh-CN" w:bidi="hi-IN"/>
+              </w:rPr>
+              <w:t>1</w:t>
+            </w:r>
+            <w:r>
+              <w:rPr>
+                <w:rFonts w:eastAsia="Noto Serif CJK SC" w:cs="Noto Sans Devanagari" w:ascii="arial" w:hAnsi="arial"/>
+                <w:color w:val="auto"/>
+                <w:kern w:val="2"/>
+                <w:sz w:val="24"/>
+                <w:szCs w:val="24"/>
+                <w:lang w:val="en-US" w:eastAsia="zh-CN" w:bidi="hi-IN"/>
+              </w:rPr>
+              <w:t>.enum_name }}</w:t>
             </w:r>
           </w:p>
         </w:tc>
@@ -1135,6 +1238,7 @@
           <w:tcPr>
             <w:tcW w:w="4985" w:type="dxa"/>
             <w:tcBorders>
+              <w:top w:val="single" w:sz="12" w:space="0" w:color="FFFFFF"/>
               <w:left w:val="single" w:sz="12" w:space="0" w:color="FFFFFF"/>
               <w:bottom w:val="single" w:sz="12" w:space="0" w:color="FFFFFF"/>
               <w:right w:val="single" w:sz="12" w:space="0" w:color="FFFFFF"/>
@@ -1157,7 +1261,33 @@
                 <w:szCs w:val="24"/>
                 <w:lang w:val="en-US" w:eastAsia="zh-CN" w:bidi="hi-IN"/>
               </w:rPr>
-              <w:t>{% if field_agent.enum_active == 1 %}</w:t>
+              <w:t>{% if field_agent</w:t>
+            </w:r>
+            <w:r>
+              <w:rPr>
+                <w:rFonts w:eastAsia="Noto Serif CJK SC" w:cs="Noto Sans Devanagari" w:ascii="arial" w:hAnsi="arial"/>
+                <w:b/>
+                <w:bCs/>
+                <w:color w:val="2A6099"/>
+                <w:kern w:val="2"/>
+                <w:sz w:val="24"/>
+                <w:szCs w:val="24"/>
+                <w:lang w:val="en-US" w:eastAsia="zh-CN" w:bidi="hi-IN"/>
+              </w:rPr>
+              <w:t>1</w:t>
+            </w:r>
+            <w:r>
+              <w:rPr>
+                <w:rFonts w:eastAsia="Noto Serif CJK SC" w:cs="Noto Sans Devanagari" w:ascii="arial" w:hAnsi="arial"/>
+                <w:b/>
+                <w:bCs/>
+                <w:color w:val="2A6099"/>
+                <w:kern w:val="2"/>
+                <w:sz w:val="24"/>
+                <w:szCs w:val="24"/>
+                <w:lang w:val="en-US" w:eastAsia="zh-CN" w:bidi="hi-IN"/>
+              </w:rPr>
+              <w:t>.enum_active == 1 %}</w:t>
             </w:r>
             <w:r>
               <w:rPr>
@@ -1296,7 +1426,30 @@
           <w:sz w:val="24"/>
           <w:szCs w:val="24"/>
         </w:rPr>
-        <w:t>{% else %}</w:t>
+        <w:t>{%</w:t>
+      </w:r>
+      <w:r>
+        <w:rPr>
+          <w:rFonts w:ascii="arial" w:hAnsi="arial"/>
+          <w:b/>
+          <w:bCs/>
+          <w:color w:val="2A6099"/>
+          <w:sz w:val="24"/>
+          <w:szCs w:val="24"/>
+          <w:lang w:val="en-US"/>
+        </w:rPr>
+        <w:t xml:space="preserve"> </w:t>
+      </w:r>
+      <w:r>
+        <w:rPr>
+          <w:rFonts w:ascii="arial" w:hAnsi="arial"/>
+          <w:b/>
+          <w:bCs/>
+          <w:color w:val="2A6099"/>
+          <w:sz w:val="24"/>
+          <w:szCs w:val="24"/>
+        </w:rPr>
+        <w:t>endfor %}{% else %}</w:t>
       </w:r>
     </w:p>
     <w:p>
@@ -1474,12 +1627,12 @@
               <wp:anchor behindDoc="0" distT="0" distB="0" distL="0" distR="0" simplePos="0" locked="0" layoutInCell="1" allowOverlap="1" relativeHeight="7">
                 <wp:simplePos x="0" y="0"/>
                 <wp:positionH relativeFrom="column">
-                  <wp:posOffset>-7620</wp:posOffset>
+                  <wp:posOffset>-6985</wp:posOffset>
                 </wp:positionH>
                 <wp:positionV relativeFrom="paragraph">
-                  <wp:posOffset>54610</wp:posOffset>
+                  <wp:posOffset>57150</wp:posOffset>
                 </wp:positionV>
-                <wp:extent cx="6331585" cy="13335"/>
+                <wp:extent cx="6332220" cy="13970"/>
                 <wp:effectExtent l="0" t="0" r="0" b="0"/>
                 <wp:wrapNone/>
                 <wp:docPr id="3" name="Shape2_1"/>
@@ -1490,7 +1643,7 @@
                       <wps:spPr>
                         <a:xfrm>
                           <a:off x="0" y="0"/>
-                          <a:ext cx="6330960" cy="8280"/>
+                          <a:ext cx="6331680" cy="9000"/>
                         </a:xfrm>
                         <a:prstGeom prst="line">
                           <a:avLst/>
@@ -1517,7 +1670,7 @@
           </mc:Choice>
           <mc:Fallback>
             <w:pict>
-              <v:line id="shape_0" from="-0.6pt,4.3pt" to="497.85pt,4.9pt" ID="Shape2_1" stroked="t" style="position:absolute">
+              <v:line id="shape_0" from="-0.55pt,4.5pt" to="497.95pt,5.15pt" ID="Shape2_1" stroked="t" style="position:absolute">
                 <v:stroke color="#384f38" weight="32400" joinstyle="round" endcap="flat"/>
                 <v:fill o:detectmouseclick="t" on="false"/>
               </v:line>
@@ -1873,12 +2026,12 @@
               <wp:anchor behindDoc="0" distT="0" distB="0" distL="0" distR="0" simplePos="0" locked="0" layoutInCell="1" allowOverlap="1" relativeHeight="8">
                 <wp:simplePos x="0" y="0"/>
                 <wp:positionH relativeFrom="column">
-                  <wp:posOffset>-7620</wp:posOffset>
+                  <wp:posOffset>-6985</wp:posOffset>
                 </wp:positionH>
                 <wp:positionV relativeFrom="paragraph">
-                  <wp:posOffset>54610</wp:posOffset>
+                  <wp:posOffset>57150</wp:posOffset>
                 </wp:positionV>
-                <wp:extent cx="6331585" cy="13335"/>
+                <wp:extent cx="6332220" cy="13970"/>
                 <wp:effectExtent l="0" t="0" r="0" b="0"/>
                 <wp:wrapNone/>
                 <wp:docPr id="4" name="Shape2_2"/>
@@ -1889,7 +2042,7 @@
                       <wps:spPr>
                         <a:xfrm>
                           <a:off x="0" y="0"/>
-                          <a:ext cx="6330960" cy="8280"/>
+                          <a:ext cx="6331680" cy="9000"/>
                         </a:xfrm>
                         <a:prstGeom prst="line">
                           <a:avLst/>
@@ -1916,7 +2069,7 @@
           </mc:Choice>
           <mc:Fallback>
             <w:pict>
-              <v:line id="shape_0" from="-0.6pt,4.3pt" to="497.85pt,4.9pt" ID="Shape2_2" stroked="t" style="position:absolute">
+              <v:line id="shape_0" from="-0.55pt,4.5pt" to="497.95pt,5.15pt" ID="Shape2_2" stroked="t" style="position:absolute">
                 <v:stroke color="#384f38" weight="32400" joinstyle="round" endcap="flat"/>
                 <v:fill o:detectmouseclick="t" on="false"/>
               </v:line>
@@ -2743,12 +2896,12 @@
               <wp:anchor behindDoc="0" distT="0" distB="0" distL="0" distR="0" simplePos="0" locked="0" layoutInCell="1" allowOverlap="1" relativeHeight="9">
                 <wp:simplePos x="0" y="0"/>
                 <wp:positionH relativeFrom="column">
-                  <wp:posOffset>-7620</wp:posOffset>
+                  <wp:posOffset>-6985</wp:posOffset>
                 </wp:positionH>
                 <wp:positionV relativeFrom="paragraph">
-                  <wp:posOffset>54610</wp:posOffset>
+                  <wp:posOffset>57150</wp:posOffset>
                 </wp:positionV>
-                <wp:extent cx="6331585" cy="13335"/>
+                <wp:extent cx="6332220" cy="13970"/>
                 <wp:effectExtent l="0" t="0" r="0" b="0"/>
                 <wp:wrapNone/>
                 <wp:docPr id="5" name="Shape2_3"/>
@@ -2759,7 +2912,7 @@
                       <wps:spPr>
                         <a:xfrm>
                           <a:off x="0" y="0"/>
-                          <a:ext cx="6330960" cy="8280"/>
+                          <a:ext cx="6331680" cy="9000"/>
                         </a:xfrm>
                         <a:prstGeom prst="line">
                           <a:avLst/>
@@ -2786,7 +2939,7 @@
           </mc:Choice>
           <mc:Fallback>
             <w:pict>
-              <v:line id="shape_0" from="-0.6pt,4.3pt" to="497.85pt,4.9pt" ID="Shape2_3" stroked="t" style="position:absolute">
+              <v:line id="shape_0" from="-0.55pt,4.5pt" to="497.95pt,5.15pt" ID="Shape2_3" stroked="t" style="position:absolute">
                 <v:stroke color="#384f38" weight="32400" joinstyle="round" endcap="flat"/>
                 <v:fill o:detectmouseclick="t" on="false"/>
               </v:line>
@@ -3403,12 +3556,12 @@
               <wp:anchor behindDoc="0" distT="0" distB="0" distL="0" distR="0" simplePos="0" locked="0" layoutInCell="1" allowOverlap="1" relativeHeight="10">
                 <wp:simplePos x="0" y="0"/>
                 <wp:positionH relativeFrom="column">
-                  <wp:posOffset>-7620</wp:posOffset>
+                  <wp:posOffset>-6985</wp:posOffset>
                 </wp:positionH>
                 <wp:positionV relativeFrom="paragraph">
-                  <wp:posOffset>54610</wp:posOffset>
+                  <wp:posOffset>57150</wp:posOffset>
                 </wp:positionV>
-                <wp:extent cx="6331585" cy="13335"/>
+                <wp:extent cx="6332220" cy="13970"/>
                 <wp:effectExtent l="0" t="0" r="0" b="0"/>
                 <wp:wrapNone/>
                 <wp:docPr id="6" name="Shape2_4"/>
@@ -3419,7 +3572,7 @@
                       <wps:spPr>
                         <a:xfrm>
                           <a:off x="0" y="0"/>
-                          <a:ext cx="6330960" cy="8280"/>
+                          <a:ext cx="6331680" cy="9000"/>
                         </a:xfrm>
                         <a:prstGeom prst="line">
                           <a:avLst/>
@@ -3446,7 +3599,7 @@
           </mc:Choice>
           <mc:Fallback>
             <w:pict>
-              <v:line id="shape_0" from="-0.6pt,4.3pt" to="497.85pt,4.9pt" ID="Shape2_4" stroked="t" style="position:absolute">
+              <v:line id="shape_0" from="-0.55pt,4.5pt" to="497.95pt,5.15pt" ID="Shape2_4" stroked="t" style="position:absolute">
                 <v:stroke color="#384f38" weight="32400" joinstyle="round" endcap="flat"/>
                 <v:fill o:detectmouseclick="t" on="false"/>
               </v:line>
@@ -4010,12 +4163,12 @@
               <wp:anchor behindDoc="0" distT="0" distB="0" distL="0" distR="0" simplePos="0" locked="0" layoutInCell="1" allowOverlap="1" relativeHeight="11">
                 <wp:simplePos x="0" y="0"/>
                 <wp:positionH relativeFrom="column">
-                  <wp:posOffset>-7620</wp:posOffset>
+                  <wp:posOffset>-6985</wp:posOffset>
                 </wp:positionH>
                 <wp:positionV relativeFrom="paragraph">
-                  <wp:posOffset>54610</wp:posOffset>
+                  <wp:posOffset>57150</wp:posOffset>
                 </wp:positionV>
-                <wp:extent cx="6331585" cy="13335"/>
+                <wp:extent cx="6332220" cy="13970"/>
                 <wp:effectExtent l="0" t="0" r="0" b="0"/>
                 <wp:wrapNone/>
                 <wp:docPr id="7" name="Shape2_5"/>
@@ -4026,7 +4179,7 @@
                       <wps:spPr>
                         <a:xfrm>
                           <a:off x="0" y="0"/>
-                          <a:ext cx="6330960" cy="8280"/>
+                          <a:ext cx="6331680" cy="9000"/>
                         </a:xfrm>
                         <a:prstGeom prst="line">
                           <a:avLst/>
@@ -4053,7 +4206,7 @@
           </mc:Choice>
           <mc:Fallback>
             <w:pict>
-              <v:line id="shape_0" from="-0.6pt,4.3pt" to="497.85pt,4.9pt" ID="Shape2_5" stroked="t" style="position:absolute">
+              <v:line id="shape_0" from="-0.55pt,4.5pt" to="497.95pt,5.15pt" ID="Shape2_5" stroked="t" style="position:absolute">
                 <v:stroke color="#384f38" weight="32400" joinstyle="round" endcap="flat"/>
                 <v:fill o:detectmouseclick="t" on="false"/>
               </v:line>
@@ -4753,7 +4906,7 @@
               <wp:positionV relativeFrom="paragraph">
                 <wp:posOffset>-186055</wp:posOffset>
               </wp:positionV>
-              <wp:extent cx="6304915" cy="530225"/>
+              <wp:extent cx="6305550" cy="530860"/>
               <wp:effectExtent l="0" t="0" r="0" b="0"/>
               <wp:wrapSquare wrapText="bothSides"/>
               <wp:docPr id="8" name="Shape1"/>
@@ -4764,7 +4917,7 @@
                     <wps:spPr>
                       <a:xfrm>
                         <a:off x="0" y="0"/>
-                        <a:ext cx="6304320" cy="529560"/>
+                        <a:ext cx="6305040" cy="530280"/>
                       </a:xfrm>
                       <a:custGeom>
                         <a:avLst/>
@@ -4865,7 +5018,7 @@
                         <w:p>
                           <w:pPr>
                             <w:pStyle w:val="FrameContents"/>
-                            <w:overflowPunct w:val="true"/>
+                            <w:overflowPunct w:val="false"/>
                             <w:jc w:val="left"/>
                             <w:rPr>
                               <w:color w:val="000000"/>
@@ -4893,7 +5046,7 @@
                         <w:p>
                           <w:pPr>
                             <w:pStyle w:val="FrameContents"/>
-                            <w:overflowPunct w:val="true"/>
+                            <w:overflowPunct w:val="false"/>
                             <w:jc w:val="left"/>
                             <w:rPr>
                               <w:color w:val="000000"/>
@@ -4923,7 +5076,7 @@
                         <w:p>
                           <w:pPr>
                             <w:pStyle w:val="FrameContents"/>
-                            <w:overflowPunct w:val="true"/>
+                            <w:overflowPunct w:val="false"/>
                             <w:jc w:val="left"/>
                             <w:rPr>
                               <w:color w:val="000000"/>

</xml_diff>